<commit_message>
All recovered after xampp issue
</commit_message>
<xml_diff>
--- a/documents/Constructa_Table_Design.docx
+++ b/documents/Constructa_Table_Design.docx
@@ -107,7 +107,21 @@
                 <w:b w:val="0"/>
                 <w:color w:val="auto"/>
               </w:rPr>
-              <w:t>user</w:t>
+              <w:t>U</w:t>
+            </w:r>
+            <w:r>
+              <w:rPr>
+                <w:b w:val="0"/>
+                <w:color w:val="auto"/>
+              </w:rPr>
+              <w:t>ser</w:t>
+            </w:r>
+            <w:r>
+              <w:rPr>
+                <w:b w:val="0"/>
+                <w:color w:val="auto"/>
+              </w:rPr>
+              <w:t xml:space="preserve"> id</w:t>
             </w:r>
           </w:p>
         </w:tc>
@@ -2558,6 +2572,7 @@
           <w:szCs w:val="40"/>
         </w:rPr>
       </w:pPr>
+      <w:bookmarkStart w:id="0" w:name="_GoBack"/>
       <w:r>
         <w:rPr>
           <w:b/>
@@ -2930,8 +2945,6 @@
           <w:szCs w:val="28"/>
         </w:rPr>
       </w:pPr>
-      <w:bookmarkStart w:id="0" w:name="_GoBack"/>
-      <w:bookmarkEnd w:id="0"/>
     </w:p>
     <w:p>
       <w:pPr>
@@ -3748,6 +3761,7 @@
         <w:t xml:space="preserve"> table.</w:t>
       </w:r>
     </w:p>
+    <w:bookmarkEnd w:id="0"/>
     <w:p>
       <w:pPr>
         <w:rPr>
@@ -16669,7 +16683,7 @@
 </file>
 
 <file path=customXml/itemProps1.xml><?xml version="1.0" encoding="utf-8"?>
-<ds:datastoreItem xmlns:ds="http://schemas.openxmlformats.org/officeDocument/2006/customXml" ds:itemID="{7308EEAB-1174-4954-A8C3-F25FB7D8B78E}">
+<ds:datastoreItem xmlns:ds="http://schemas.openxmlformats.org/officeDocument/2006/customXml" ds:itemID="{ECDD0C97-4974-4A1B-9324-66E8F192CC2F}">
   <ds:schemaRefs>
     <ds:schemaRef ds:uri="http://schemas.openxmlformats.org/officeDocument/2006/bibliography"/>
   </ds:schemaRefs>

</xml_diff>